<commit_message>
test- word + git
</commit_message>
<xml_diff>
--- a/Progress_reports/ProgressReport_W2_Anhinga.docx
+++ b/Progress_reports/ProgressReport_W2_Anhinga.docx
@@ -200,25 +200,7 @@
           <w:szCs w:val="20"/>
           <w:lang w:val="en-US"/>
         </w:rPr>
-        <w:t xml:space="preserve"> (.</w:t>
-      </w:r>
-      <w:proofErr w:type="spellStart"/>
-      <w:r>
-        <w:rPr>
-          <w:sz w:val="20"/>
-          <w:szCs w:val="20"/>
-          <w:lang w:val="en-US"/>
-        </w:rPr>
-        <w:t>txm</w:t>
-      </w:r>
-      <w:proofErr w:type="spellEnd"/>
-      <w:r>
-        <w:rPr>
-          <w:sz w:val="20"/>
-          <w:szCs w:val="20"/>
-          <w:lang w:val="en-US"/>
-        </w:rPr>
-        <w:t>)</w:t>
+        <w:t xml:space="preserve"> (.txm)</w:t>
       </w:r>
       <w:r>
         <w:rPr>
@@ -277,47 +259,7 @@
             <w:highlight w:val="yellow"/>
             <w:lang w:val="en-US"/>
           </w:rPr>
-          <m:t>1008</m:t>
-        </m:r>
-        <m:r>
-          <w:rPr>
-            <w:rFonts w:ascii="Cambria Math" w:hAnsi="Cambria Math"/>
-            <w:sz w:val="20"/>
-            <w:szCs w:val="20"/>
-            <w:highlight w:val="yellow"/>
-            <w:lang w:val="en-US"/>
-          </w:rPr>
-          <m:t>×</m:t>
-        </m:r>
-        <m:r>
-          <w:rPr>
-            <w:rFonts w:ascii="Cambria Math" w:hAnsi="Cambria Math"/>
-            <w:sz w:val="20"/>
-            <w:szCs w:val="20"/>
-            <w:highlight w:val="yellow"/>
-            <w:lang w:val="en-US"/>
-          </w:rPr>
-          <m:t>1024</m:t>
-        </m:r>
-        <m:r>
-          <w:rPr>
-            <w:rFonts w:ascii="Cambria Math" w:hAnsi="Cambria Math"/>
-            <w:sz w:val="20"/>
-            <w:szCs w:val="20"/>
-            <w:highlight w:val="yellow"/>
-            <w:lang w:val="en-US"/>
-          </w:rPr>
-          <m:t>×</m:t>
-        </m:r>
-        <m:r>
-          <w:rPr>
-            <w:rFonts w:ascii="Cambria Math" w:hAnsi="Cambria Math"/>
-            <w:sz w:val="20"/>
-            <w:szCs w:val="20"/>
-            <w:highlight w:val="yellow"/>
-            <w:lang w:val="en-US"/>
-          </w:rPr>
-          <m:t>1004</m:t>
+          <m:t>1008×1024×1004</m:t>
         </m:r>
       </m:oMath>
       <w:r>
@@ -356,20 +298,7 @@
             <w:highlight w:val="yellow"/>
             <w:lang w:val="en-US"/>
           </w:rPr>
-          <m:t>4.43597</m:t>
-        </m:r>
-        <m:r>
-          <m:rPr>
-            <m:sty m:val="p"/>
-          </m:rPr>
-          <w:rPr>
-            <w:rFonts w:ascii="Cambria Math" w:hAnsi="Cambria Math"/>
-            <w:sz w:val="20"/>
-            <w:szCs w:val="20"/>
-            <w:highlight w:val="yellow"/>
-            <w:lang w:val="en-US"/>
-          </w:rPr>
-          <m:t>⋅</m:t>
+          <m:t>4.43597⋅</m:t>
         </m:r>
         <m:sSup>
           <m:sSupPr>
@@ -424,33 +353,7 @@
             <w:highlight w:val="yellow"/>
             <w:lang w:val="en-US"/>
           </w:rPr>
-          <m:t>×</m:t>
-        </m:r>
-        <m:r>
-          <m:rPr>
-            <m:sty m:val="p"/>
-          </m:rPr>
-          <w:rPr>
-            <w:rFonts w:ascii="Cambria Math" w:hAnsi="Cambria Math"/>
-            <w:sz w:val="20"/>
-            <w:szCs w:val="20"/>
-            <w:highlight w:val="yellow"/>
-            <w:lang w:val="en-US"/>
-          </w:rPr>
-          <m:t>4.43597</m:t>
-        </m:r>
-        <m:r>
-          <m:rPr>
-            <m:sty m:val="p"/>
-          </m:rPr>
-          <w:rPr>
-            <w:rFonts w:ascii="Cambria Math" w:hAnsi="Cambria Math"/>
-            <w:sz w:val="20"/>
-            <w:szCs w:val="20"/>
-            <w:highlight w:val="yellow"/>
-            <w:lang w:val="en-US"/>
-          </w:rPr>
-          <m:t>⋅</m:t>
+          <m:t>×4.43597⋅</m:t>
         </m:r>
         <m:sSup>
           <m:sSupPr>
@@ -505,33 +408,7 @@
             <w:highlight w:val="yellow"/>
             <w:lang w:val="en-US"/>
           </w:rPr>
-          <m:t>×</m:t>
-        </m:r>
-        <m:r>
-          <m:rPr>
-            <m:sty m:val="p"/>
-          </m:rPr>
-          <w:rPr>
-            <w:rFonts w:ascii="Cambria Math" w:hAnsi="Cambria Math"/>
-            <w:sz w:val="20"/>
-            <w:szCs w:val="20"/>
-            <w:highlight w:val="yellow"/>
-            <w:lang w:val="en-US"/>
-          </w:rPr>
-          <m:t>4.43597</m:t>
-        </m:r>
-        <m:r>
-          <m:rPr>
-            <m:sty m:val="p"/>
-          </m:rPr>
-          <w:rPr>
-            <w:rFonts w:ascii="Cambria Math" w:hAnsi="Cambria Math"/>
-            <w:sz w:val="20"/>
-            <w:szCs w:val="20"/>
-            <w:highlight w:val="yellow"/>
-            <w:lang w:val="en-US"/>
-          </w:rPr>
-          <m:t>⋅</m:t>
+          <m:t>×4.43597⋅</m:t>
         </m:r>
         <m:sSup>
           <m:sSupPr>
@@ -743,47 +620,7 @@
             <w:highlight w:val="yellow"/>
             <w:lang w:val="en-US"/>
           </w:rPr>
-          <m:t>400</m:t>
-        </m:r>
-        <m:r>
-          <w:rPr>
-            <w:rFonts w:ascii="Cambria Math" w:hAnsi="Cambria Math"/>
-            <w:sz w:val="20"/>
-            <w:szCs w:val="20"/>
-            <w:highlight w:val="yellow"/>
-            <w:lang w:val="en-US"/>
-          </w:rPr>
-          <m:t>×</m:t>
-        </m:r>
-        <m:r>
-          <w:rPr>
-            <w:rFonts w:ascii="Cambria Math" w:hAnsi="Cambria Math"/>
-            <w:sz w:val="20"/>
-            <w:szCs w:val="20"/>
-            <w:highlight w:val="yellow"/>
-            <w:lang w:val="en-US"/>
-          </w:rPr>
-          <m:t>400</m:t>
-        </m:r>
-        <m:r>
-          <w:rPr>
-            <w:rFonts w:ascii="Cambria Math" w:hAnsi="Cambria Math"/>
-            <w:sz w:val="20"/>
-            <w:szCs w:val="20"/>
-            <w:highlight w:val="yellow"/>
-            <w:lang w:val="en-US"/>
-          </w:rPr>
-          <m:t>×</m:t>
-        </m:r>
-        <m:r>
-          <w:rPr>
-            <w:rFonts w:ascii="Cambria Math" w:hAnsi="Cambria Math"/>
-            <w:sz w:val="20"/>
-            <w:szCs w:val="20"/>
-            <w:highlight w:val="yellow"/>
-            <w:lang w:val="en-US"/>
-          </w:rPr>
-          <m:t>400</m:t>
+          <m:t>400×400×400</m:t>
         </m:r>
       </m:oMath>
       <w:r>
@@ -944,25 +781,14 @@
         </w:rPr>
         <w:t xml:space="preserve"> direction in all voxels are computed using a </w:t>
       </w:r>
-      <w:proofErr w:type="spellStart"/>
-      <w:r>
-        <w:rPr>
-          <w:sz w:val="20"/>
-          <w:szCs w:val="20"/>
-          <w:highlight w:val="yellow"/>
-          <w:lang w:val="en-US"/>
-        </w:rPr>
-        <w:t>sobel</w:t>
-      </w:r>
-      <w:proofErr w:type="spellEnd"/>
-      <w:r>
-        <w:rPr>
-          <w:sz w:val="20"/>
-          <w:szCs w:val="20"/>
-          <w:highlight w:val="yellow"/>
-          <w:lang w:val="en-US"/>
-        </w:rPr>
-        <w:t xml:space="preserve"> filter</w:t>
+      <w:r>
+        <w:rPr>
+          <w:sz w:val="20"/>
+          <w:szCs w:val="20"/>
+          <w:highlight w:val="yellow"/>
+          <w:lang w:val="en-US"/>
+        </w:rPr>
+        <w:t>sobel filter</w:t>
       </w:r>
       <w:r>
         <w:rPr>
@@ -1658,19 +1484,8 @@
           <w:highlight w:val="yellow"/>
           <w:lang w:val="en-US"/>
         </w:rPr>
-        <w:t xml:space="preserve">Add </w:t>
-      </w:r>
-      <w:proofErr w:type="gramStart"/>
-      <w:r>
-        <w:rPr>
-          <w:sz w:val="20"/>
-          <w:szCs w:val="20"/>
-          <w:highlight w:val="yellow"/>
-          <w:lang w:val="en-US"/>
-        </w:rPr>
-        <w:t>description</w:t>
-      </w:r>
-      <w:proofErr w:type="gramEnd"/>
+        <w:t>Add description</w:t>
+      </w:r>
       <w:r>
         <w:rPr>
           <w:sz w:val="20"/>
@@ -1719,19 +1534,8 @@
           <w:highlight w:val="yellow"/>
           <w:lang w:val="en-US"/>
         </w:rPr>
-        <w:t xml:space="preserve">Add </w:t>
-      </w:r>
-      <w:proofErr w:type="gramStart"/>
-      <w:r>
-        <w:rPr>
-          <w:sz w:val="20"/>
-          <w:szCs w:val="20"/>
-          <w:highlight w:val="yellow"/>
-          <w:lang w:val="en-US"/>
-        </w:rPr>
-        <w:t>description</w:t>
-      </w:r>
-      <w:proofErr w:type="gramEnd"/>
+        <w:t>Add description</w:t>
+      </w:r>
     </w:p>
     <w:p>
       <w:pPr>
@@ -1772,19 +1576,8 @@
           <w:highlight w:val="yellow"/>
           <w:lang w:val="en-US"/>
         </w:rPr>
-        <w:t xml:space="preserve">Add the </w:t>
-      </w:r>
-      <w:proofErr w:type="gramStart"/>
-      <w:r>
-        <w:rPr>
-          <w:sz w:val="20"/>
-          <w:szCs w:val="20"/>
-          <w:highlight w:val="yellow"/>
-          <w:lang w:val="en-US"/>
-        </w:rPr>
-        <w:t>number</w:t>
-      </w:r>
-      <w:proofErr w:type="gramEnd"/>
+        <w:t>Add the number</w:t>
+      </w:r>
     </w:p>
     <w:p>
       <w:pPr>
@@ -2886,7 +2679,7 @@
           <w:highlight w:val="yellow"/>
           <w:lang w:val="en-US"/>
         </w:rPr>
-        <w:t>X</w:t>
+        <w:t>Test test</w:t>
       </w:r>
     </w:p>
     <w:p>

</xml_diff>